<commit_message>
Playing around with ideas.
</commit_message>
<xml_diff>
--- a/STANDARD/Escape characters.docx
+++ b/STANDARD/Escape characters.docx
@@ -157,6 +157,26 @@
         </w:rPr>
         <w:t>\d – delete</w:t>
       </w:r>
+    </w:p>
+    <w:p>
+      <w:pPr>
+        <w:ind w:firstLine="708"/>
+        <w:rPr>
+          <w:rFonts w:ascii="Noto Serif" w:hAnsi="Noto Serif" w:cs="Noto Serif"/>
+          <w:sz w:val="28"/>
+          <w:szCs w:val="28"/>
+          <w:lang w:val="en-US"/>
+        </w:rPr>
+      </w:pPr>
+      <w:r>
+        <w:rPr>
+          <w:rFonts w:ascii="Noto Serif" w:hAnsi="Noto Serif" w:cs="Noto Serif"/>
+          <w:sz w:val="28"/>
+          <w:szCs w:val="28"/>
+          <w:lang w:val="en-US"/>
+        </w:rPr>
+        <w:t>\f – flush</w:t>
+      </w:r>
       <w:bookmarkStart w:id="0" w:name="_GoBack"/>
       <w:bookmarkEnd w:id="0"/>
     </w:p>
@@ -197,25 +217,7 @@
           <w:szCs w:val="28"/>
           <w:lang w:val="en-US"/>
         </w:rPr>
-        <w:t xml:space="preserve">## </w:t>
-      </w:r>
-      <w:r>
-        <w:rPr>
-          <w:rFonts w:ascii="Noto Serif" w:hAnsi="Noto Serif" w:cs="Noto Serif"/>
-          <w:sz w:val="28"/>
-          <w:szCs w:val="28"/>
-          <w:lang w:val="en-US"/>
-        </w:rPr>
-        <w:t>–</w:t>
-      </w:r>
-      <w:r>
-        <w:rPr>
-          <w:rFonts w:ascii="Noto Serif" w:hAnsi="Noto Serif" w:cs="Noto Serif"/>
-          <w:sz w:val="28"/>
-          <w:szCs w:val="28"/>
-          <w:lang w:val="en-US"/>
-        </w:rPr>
-        <w:t xml:space="preserve"> hash symbol within the quotes</w:t>
+        <w:t>## – hash symbol within the quotes</w:t>
       </w:r>
     </w:p>
     <w:p>
@@ -1062,7 +1064,7 @@
 </file>
 
 <file path=customXml/itemProps1.xml><?xml version="1.0" encoding="utf-8"?>
-<ds:datastoreItem xmlns:ds="http://schemas.openxmlformats.org/officeDocument/2006/customXml" ds:itemID="{2A381DF6-F1EB-4AD8-BCC3-1BEFDB343CF4}">
+<ds:datastoreItem xmlns:ds="http://schemas.openxmlformats.org/officeDocument/2006/customXml" ds:itemID="{6D7EE78F-C66A-49B5-A288-39899E75CEC1}">
   <ds:schemaRefs>
     <ds:schemaRef ds:uri="http://schemas.openxmlformats.org/officeDocument/2006/bibliography"/>
   </ds:schemaRefs>

</xml_diff>